<commit_message>
update setup to rev 2.1
</commit_message>
<xml_diff>
--- a/gitops-setup.docx
+++ b/gitops-setup.docx
@@ -1,6 +1,6 @@
 
 <file path=word/document.xml><?xml version="1.0" encoding="utf-8"?>
-<w:document xmlns:wpc="http://schemas.microsoft.com/office/word/2010/wordprocessingCanvas" xmlns:cx="http://schemas.microsoft.com/office/drawing/2014/chartex" xmlns:cx1="http://schemas.microsoft.com/office/drawing/2015/9/8/chartex" xmlns:cx2="http://schemas.microsoft.com/office/drawing/2015/10/21/chartex" xmlns:cx3="http://schemas.microsoft.com/office/drawing/2016/5/9/chartex" xmlns:cx4="http://schemas.microsoft.com/office/drawing/2016/5/10/chartex" xmlns:cx5="http://schemas.microsoft.com/office/drawing/2016/5/11/chartex" xmlns:cx6="http://schemas.microsoft.com/office/drawing/2016/5/12/chartex" xmlns:cx7="http://schemas.microsoft.com/office/drawing/2016/5/13/chartex" xmlns:cx8="http://schemas.microsoft.com/office/drawing/2016/5/14/chartex" xmlns:mc="http://schemas.openxmlformats.org/markup-compatibility/2006" xmlns:aink="http://schemas.microsoft.com/office/drawing/2016/ink" xmlns:am3d="http://schemas.microsoft.com/office/drawing/2017/model3d" xmlns:o="urn:schemas-microsoft-com:office:office" xmlns:r="http://schemas.openxmlformats.org/officeDocument/2006/relationships" xmlns:m="http://schemas.openxmlformats.org/officeDocument/2006/math" xmlns:v="urn:schemas-microsoft-com:vml" xmlns:wp14="http://schemas.microsoft.com/office/word/2010/wordprocessingDrawing" xmlns:wp="http://schemas.openxmlformats.org/drawingml/2006/wordprocessingDrawing" xmlns:w10="urn:schemas-microsoft-com:office:word" xmlns:w="http://schemas.openxmlformats.org/wordprocessingml/2006/main" xmlns:w14="http://schemas.microsoft.com/office/word/2010/wordml" xmlns:w15="http://schemas.microsoft.com/office/word/2012/wordml" xmlns:w16cex="http://schemas.microsoft.com/office/word/2018/wordml/cex" xmlns:w16cid="http://schemas.microsoft.com/office/word/2016/wordml/cid" xmlns:w16="http://schemas.microsoft.com/office/word/2018/wordml" xmlns:w16se="http://schemas.microsoft.com/office/word/2015/wordml/symex" xmlns:wpg="http://schemas.microsoft.com/office/word/2010/wordprocessingGroup" xmlns:wpi="http://schemas.microsoft.com/office/word/2010/wordprocessingInk" xmlns:wne="http://schemas.microsoft.com/office/word/2006/wordml" xmlns:wps="http://schemas.microsoft.com/office/word/2010/wordprocessingShape" mc:Ignorable="w14 w15 w16se w16cid w16 w16cex wp14">
+<w:document xmlns:wpc="http://schemas.microsoft.com/office/word/2010/wordprocessingCanvas" xmlns:cx="http://schemas.microsoft.com/office/drawing/2014/chartex" xmlns:cx1="http://schemas.microsoft.com/office/drawing/2015/9/8/chartex" xmlns:cx2="http://schemas.microsoft.com/office/drawing/2015/10/21/chartex" xmlns:cx3="http://schemas.microsoft.com/office/drawing/2016/5/9/chartex" xmlns:cx4="http://schemas.microsoft.com/office/drawing/2016/5/10/chartex" xmlns:cx5="http://schemas.microsoft.com/office/drawing/2016/5/11/chartex" xmlns:cx6="http://schemas.microsoft.com/office/drawing/2016/5/12/chartex" xmlns:cx7="http://schemas.microsoft.com/office/drawing/2016/5/13/chartex" xmlns:cx8="http://schemas.microsoft.com/office/drawing/2016/5/14/chartex" xmlns:mc="http://schemas.openxmlformats.org/markup-compatibility/2006" xmlns:aink="http://schemas.microsoft.com/office/drawing/2016/ink" xmlns:am3d="http://schemas.microsoft.com/office/drawing/2017/model3d" xmlns:o="urn:schemas-microsoft-com:office:office" xmlns:oel="http://schemas.microsoft.com/office/2019/extlst" xmlns:r="http://schemas.openxmlformats.org/officeDocument/2006/relationships" xmlns:m="http://schemas.openxmlformats.org/officeDocument/2006/math" xmlns:v="urn:schemas-microsoft-com:vml" xmlns:wp14="http://schemas.microsoft.com/office/word/2010/wordprocessingDrawing" xmlns:wp="http://schemas.openxmlformats.org/drawingml/2006/wordprocessingDrawing" xmlns:w10="urn:schemas-microsoft-com:office:word" xmlns:w="http://schemas.openxmlformats.org/wordprocessingml/2006/main" xmlns:w14="http://schemas.microsoft.com/office/word/2010/wordml" xmlns:w15="http://schemas.microsoft.com/office/word/2012/wordml" xmlns:w16cex="http://schemas.microsoft.com/office/word/2018/wordml/cex" xmlns:w16cid="http://schemas.microsoft.com/office/word/2016/wordml/cid" xmlns:w16="http://schemas.microsoft.com/office/word/2018/wordml" xmlns:w16sdtdh="http://schemas.microsoft.com/office/word/2020/wordml/sdtdatahash" xmlns:w16se="http://schemas.microsoft.com/office/word/2015/wordml/symex" xmlns:wpg="http://schemas.microsoft.com/office/word/2010/wordprocessingGroup" xmlns:wpi="http://schemas.microsoft.com/office/word/2010/wordprocessingInk" xmlns:wne="http://schemas.microsoft.com/office/word/2006/wordml" xmlns:wps="http://schemas.microsoft.com/office/word/2010/wordprocessingShape" mc:Ignorable="w14 w15 w16se w16cid w16 w16cex w16sdtdh wp14">
   <w:body>
     <w:p>
       <w:pPr>
@@ -60,24 +60,24 @@
         <w:rPr>
           <w:b/>
         </w:rPr>
+        <w:t xml:space="preserve">1 </w:t>
+      </w:r>
+      <w:r>
+        <w:rPr>
+          <w:b/>
+        </w:rPr>
+        <w:t xml:space="preserve">– </w:t>
+      </w:r>
+      <w:r>
+        <w:rPr>
+          <w:b/>
+        </w:rPr>
         <w:t>0</w:t>
       </w:r>
       <w:r>
         <w:rPr>
           <w:b/>
         </w:rPr>
-        <w:t xml:space="preserve"> – </w:t>
-      </w:r>
-      <w:r>
-        <w:rPr>
-          <w:b/>
-        </w:rPr>
-        <w:t>0</w:t>
-      </w:r>
-      <w:r>
-        <w:rPr>
-          <w:b/>
-        </w:rPr>
         <w:t>4</w:t>
       </w:r>
       <w:r>
@@ -90,7 +90,13 @@
         <w:rPr>
           <w:b/>
         </w:rPr>
-        <w:t>18</w:t>
+        <w:t>1</w:t>
+      </w:r>
+      <w:r>
+        <w:rPr>
+          <w:b/>
+        </w:rPr>
+        <w:t>4</w:t>
       </w:r>
       <w:r>
         <w:rPr>
@@ -108,7 +114,7 @@
         <w:rPr>
           <w:b/>
         </w:rPr>
-        <w:t>1</w:t>
+        <w:t>2</w:t>
       </w:r>
     </w:p>
     <w:p>
@@ -519,13 +525,13 @@
           <w:sz w:val="24"/>
           <w:szCs w:val="24"/>
         </w:rPr>
-        <w:t>c6a9e71548e029eac41e4c05f8593bda</w:t>
-      </w:r>
-    </w:p>
-    <w:p>
-      <w:pPr>
-        <w:rPr>
-          <w:rFonts w:eastAsia="Times New Roman"/>
+        <w:t>6fa99d03a040df4a5b09313bb7bf40e0</w:t>
+      </w:r>
+    </w:p>
+    <w:p>
+      <w:pPr>
+        <w:rPr>
+          <w:rFonts w:eastAsia="Times New Roman" w:cstheme="minorHAnsi"/>
           <w:b/>
           <w:sz w:val="24"/>
           <w:szCs w:val="24"/>
@@ -547,7 +553,7 @@
           <w:sz w:val="24"/>
           <w:szCs w:val="24"/>
         </w:rPr>
-        <w:t>4d52b008fd8c40cc0987cf25ffef34959687127b</w:t>
+        <w:t>6369532e56ac6ac3918db065bf153e123c5c3002</w:t>
       </w:r>
     </w:p>
     <w:p>
@@ -575,7 +581,7 @@
           <w:sz w:val="24"/>
           <w:szCs w:val="24"/>
         </w:rPr>
-        <w:t>8e661dfbe9181734999e4a09bcda8e088bbd9c1f63b460a0123c048df6641ff5</w:t>
+        <w:t>0235f602df64260b374f583900b1af8e2707f403ba6897dc2b57d797dcc87b6e</w:t>
       </w:r>
     </w:p>
     <w:p>
@@ -603,7 +609,7 @@
           <w:sz w:val="24"/>
           <w:szCs w:val="24"/>
         </w:rPr>
-        <w:t>fd63da94e07f012583ad993e081454f13337eb2e1e2f8d03083e66441cba45a42d7b1ac0ff46b3c871e900dd8ca6480db4ae11ee0ded9342407a947e2045ced1</w:t>
+        <w:t>d443b12e56d9787632af0668246474b10a102b673cafe581a9c23ef7665b030eeb3833b29be2c62935a9d96806f3551bdd887c3dbb6981dc174a2907e2376159</w:t>
       </w:r>
     </w:p>
     <w:p/>
@@ -717,13 +723,12 @@
       <w:r>
         <w:rPr>
           <w:b/>
-          <w:noProof/>
         </w:rPr>
         <w:drawing>
-          <wp:inline distT="0" distB="0" distL="0" distR="0" wp14:anchorId="43D50BD5" wp14:editId="207A8515">
-            <wp:extent cx="1608083" cy="1564092"/>
-            <wp:effectExtent l="0" t="0" r="5080" b="0"/>
-            <wp:docPr id="105" name="Picture 105"/>
+          <wp:inline distT="0" distB="0" distL="0" distR="0" wp14:anchorId="4F3853B4" wp14:editId="633F9309">
+            <wp:extent cx="3255579" cy="1212402"/>
+            <wp:effectExtent l="0" t="0" r="0" b="0"/>
+            <wp:docPr id="21" name="Picture 21" descr="Graphical user interface, text, application&#10;&#10;Description automatically generated"/>
             <wp:cNvGraphicFramePr>
               <a:graphicFrameLocks xmlns:a="http://schemas.openxmlformats.org/drawingml/2006/main" noChangeAspect="1"/>
             </wp:cNvGraphicFramePr>
@@ -731,36 +736,23 @@
               <a:graphicData uri="http://schemas.openxmlformats.org/drawingml/2006/picture">
                 <pic:pic xmlns:pic="http://schemas.openxmlformats.org/drawingml/2006/picture">
                   <pic:nvPicPr>
-                    <pic:cNvPr id="0" name="Picture 1"/>
-                    <pic:cNvPicPr>
-                      <a:picLocks noChangeAspect="1" noChangeArrowheads="1"/>
-                    </pic:cNvPicPr>
+                    <pic:cNvPr id="21" name="Picture 21" descr="Graphical user interface, text, application&#10;&#10;Description automatically generated"/>
+                    <pic:cNvPicPr/>
                   </pic:nvPicPr>
                   <pic:blipFill>
-                    <a:blip r:embed="rId11">
-                      <a:extLst>
-                        <a:ext uri="{28A0092B-C50C-407E-A947-70E740481C1C}">
-                          <a14:useLocalDpi xmlns:a14="http://schemas.microsoft.com/office/drawing/2010/main" val="0"/>
-                        </a:ext>
-                      </a:extLst>
-                    </a:blip>
-                    <a:srcRect/>
+                    <a:blip r:embed="rId11"/>
                     <a:stretch>
                       <a:fillRect/>
                     </a:stretch>
                   </pic:blipFill>
-                  <pic:spPr bwMode="auto">
+                  <pic:spPr>
                     <a:xfrm>
                       <a:off x="0" y="0"/>
-                      <a:ext cx="1633643" cy="1588953"/>
+                      <a:ext cx="3268708" cy="1217291"/>
                     </a:xfrm>
                     <a:prstGeom prst="rect">
                       <a:avLst/>
                     </a:prstGeom>
-                    <a:noFill/>
-                    <a:ln>
-                      <a:noFill/>
-                    </a:ln>
                   </pic:spPr>
                 </pic:pic>
               </a:graphicData>
@@ -787,17 +779,22 @@
           <w:b/>
           <w:bCs/>
         </w:rPr>
-        <w:t>ArgoCD-</w:t>
-      </w:r>
-      <w:proofErr w:type="spellStart"/>
+        <w:t>ArgoCD-GitOps</w:t>
+      </w:r>
       <w:r>
         <w:rPr>
           <w:b/>
           <w:bCs/>
         </w:rPr>
-        <w:t>GitOps.ova</w:t>
-      </w:r>
-      <w:proofErr w:type="spellEnd"/>
+        <w:t>-v2</w:t>
+      </w:r>
+      <w:r>
+        <w:rPr>
+          <w:b/>
+          <w:bCs/>
+        </w:rPr>
+        <w:t>.ova</w:t>
+      </w:r>
       <w:r>
         <w:t xml:space="preserve"> file.</w:t>
       </w:r>
@@ -834,9 +831,9 @@
           <w:noProof/>
         </w:rPr>
         <w:drawing>
-          <wp:inline distT="0" distB="0" distL="0" distR="0" wp14:anchorId="00E3AA22" wp14:editId="4E624812">
-            <wp:extent cx="3806947" cy="2716924"/>
-            <wp:effectExtent l="0" t="0" r="3175" b="1270"/>
+          <wp:inline distT="0" distB="0" distL="0" distR="0" wp14:anchorId="1024AC42" wp14:editId="0EEF754B">
+            <wp:extent cx="3807198" cy="2727434"/>
+            <wp:effectExtent l="0" t="0" r="3175" b="3175"/>
             <wp:docPr id="1" name="Picture 1" descr="Graphical user interface, text, application, email&#10;&#10;Description automatically generated"/>
             <wp:cNvGraphicFramePr>
               <a:graphicFrameLocks xmlns:a="http://schemas.openxmlformats.org/drawingml/2006/main" noChangeAspect="1"/>
@@ -857,7 +854,7 @@
                   <pic:spPr>
                     <a:xfrm>
                       <a:off x="0" y="0"/>
-                      <a:ext cx="3819185" cy="2725658"/>
+                      <a:ext cx="3816192" cy="2733877"/>
                     </a:xfrm>
                     <a:prstGeom prst="rect">
                       <a:avLst/>
@@ -931,13 +928,13 @@
       </w:pPr>
       <w:r>
         <w:rPr>
-          <w:noProof/>
+          <w:b/>
         </w:rPr>
         <w:drawing>
-          <wp:inline distT="0" distB="0" distL="0" distR="0" wp14:anchorId="5A60E95B" wp14:editId="4575780C">
-            <wp:extent cx="3838356" cy="2728268"/>
-            <wp:effectExtent l="0" t="0" r="0" b="2540"/>
-            <wp:docPr id="4" name="Picture 4" descr="Graphical user interface, text, application&#10;&#10;Description automatically generated"/>
+          <wp:inline distT="0" distB="0" distL="0" distR="0" wp14:anchorId="794D8950" wp14:editId="5D590A96">
+            <wp:extent cx="3886200" cy="2781152"/>
+            <wp:effectExtent l="0" t="0" r="0" b="635"/>
+            <wp:docPr id="11" name="Picture 11" descr="Graphical user interface, text, application, email&#10;&#10;Description automatically generated"/>
             <wp:cNvGraphicFramePr>
               <a:graphicFrameLocks xmlns:a="http://schemas.openxmlformats.org/drawingml/2006/main" noChangeAspect="1"/>
             </wp:cNvGraphicFramePr>
@@ -945,7 +942,7 @@
               <a:graphicData uri="http://schemas.openxmlformats.org/drawingml/2006/picture">
                 <pic:pic xmlns:pic="http://schemas.openxmlformats.org/drawingml/2006/picture">
                   <pic:nvPicPr>
-                    <pic:cNvPr id="2" name="Picture 2" descr="Graphical user interface, text, application&#10;&#10;Description automatically generated"/>
+                    <pic:cNvPr id="11" name="Picture 11" descr="Graphical user interface, text, application, email&#10;&#10;Description automatically generated"/>
                     <pic:cNvPicPr/>
                   </pic:nvPicPr>
                   <pic:blipFill>
@@ -957,7 +954,7 @@
                   <pic:spPr>
                     <a:xfrm>
                       <a:off x="0" y="0"/>
-                      <a:ext cx="3863240" cy="2745955"/>
+                      <a:ext cx="3898475" cy="2789937"/>
                     </a:xfrm>
                     <a:prstGeom prst="rect">
                       <a:avLst/>
@@ -1011,13 +1008,13 @@
       </w:pPr>
       <w:r>
         <w:rPr>
-          <w:noProof/>
+          <w:b/>
         </w:rPr>
         <w:drawing>
-          <wp:inline distT="0" distB="0" distL="0" distR="0" wp14:anchorId="53CCF1FE" wp14:editId="297E961D">
-            <wp:extent cx="2930855" cy="677917"/>
-            <wp:effectExtent l="0" t="0" r="3175" b="0"/>
-            <wp:docPr id="3" name="Picture 3" descr="Graphical user interface, text, application&#10;&#10;Description automatically generated"/>
+          <wp:inline distT="0" distB="0" distL="0" distR="0" wp14:anchorId="4EA78DE2" wp14:editId="656E41B9">
+            <wp:extent cx="3552387" cy="757514"/>
+            <wp:effectExtent l="0" t="0" r="0" b="5080"/>
+            <wp:docPr id="12" name="Picture 12" descr="Graphical user interface, application, Word&#10;&#10;Description automatically generated"/>
             <wp:cNvGraphicFramePr>
               <a:graphicFrameLocks xmlns:a="http://schemas.openxmlformats.org/drawingml/2006/main" noChangeAspect="1"/>
             </wp:cNvGraphicFramePr>
@@ -1025,7 +1022,7 @@
               <a:graphicData uri="http://schemas.openxmlformats.org/drawingml/2006/picture">
                 <pic:pic xmlns:pic="http://schemas.openxmlformats.org/drawingml/2006/picture">
                   <pic:nvPicPr>
-                    <pic:cNvPr id="3" name="Picture 3" descr="Graphical user interface, text, application&#10;&#10;Description automatically generated"/>
+                    <pic:cNvPr id="12" name="Picture 12" descr="Graphical user interface, application, Word&#10;&#10;Description automatically generated"/>
                     <pic:cNvPicPr/>
                   </pic:nvPicPr>
                   <pic:blipFill>
@@ -1037,7 +1034,7 @@
                   <pic:spPr>
                     <a:xfrm>
                       <a:off x="0" y="0"/>
-                      <a:ext cx="2985398" cy="690533"/>
+                      <a:ext cx="3598765" cy="767404"/>
                     </a:xfrm>
                     <a:prstGeom prst="rect">
                       <a:avLst/>
@@ -1083,14 +1080,11 @@
     </w:p>
     <w:p>
       <w:r>
-        <w:rPr>
-          <w:noProof/>
-        </w:rPr>
         <w:drawing>
-          <wp:inline distT="0" distB="0" distL="0" distR="0" wp14:anchorId="2E62A242" wp14:editId="318D930E">
-            <wp:extent cx="6858000" cy="1173480"/>
-            <wp:effectExtent l="0" t="0" r="0" b="0"/>
-            <wp:docPr id="5" name="Picture 5" descr="Graphical user interface, application&#10;&#10;Description automatically generated"/>
+          <wp:inline distT="0" distB="0" distL="0" distR="0" wp14:anchorId="50013047" wp14:editId="6C49BB91">
+            <wp:extent cx="5202621" cy="1189377"/>
+            <wp:effectExtent l="0" t="0" r="4445" b="4445"/>
+            <wp:docPr id="14" name="Picture 14" descr="Graphical user interface, text, application, chat or text message&#10;&#10;Description automatically generated"/>
             <wp:cNvGraphicFramePr>
               <a:graphicFrameLocks xmlns:a="http://schemas.openxmlformats.org/drawingml/2006/main" noChangeAspect="1"/>
             </wp:cNvGraphicFramePr>
@@ -1098,7 +1092,7 @@
               <a:graphicData uri="http://schemas.openxmlformats.org/drawingml/2006/picture">
                 <pic:pic xmlns:pic="http://schemas.openxmlformats.org/drawingml/2006/picture">
                   <pic:nvPicPr>
-                    <pic:cNvPr id="5" name="Picture 5" descr="Graphical user interface, application&#10;&#10;Description automatically generated"/>
+                    <pic:cNvPr id="14" name="Picture 14" descr="Graphical user interface, text, application, chat or text message&#10;&#10;Description automatically generated"/>
                     <pic:cNvPicPr/>
                   </pic:nvPicPr>
                   <pic:blipFill>
@@ -1110,7 +1104,7 @@
                   <pic:spPr>
                     <a:xfrm>
                       <a:off x="0" y="0"/>
-                      <a:ext cx="6858000" cy="1173480"/>
+                      <a:ext cx="5235450" cy="1196882"/>
                     </a:xfrm>
                     <a:prstGeom prst="rect">
                       <a:avLst/>
@@ -1197,13 +1191,12 @@
       <w:r>
         <w:rPr>
           <w:b/>
-          <w:noProof/>
         </w:rPr>
         <w:drawing>
-          <wp:inline distT="0" distB="0" distL="0" distR="0" wp14:anchorId="5DC519E9" wp14:editId="0C8FEE1C">
-            <wp:extent cx="3489435" cy="2937911"/>
+          <wp:inline distT="0" distB="0" distL="0" distR="0" wp14:anchorId="60CDDEDF" wp14:editId="4EBACF48">
+            <wp:extent cx="2956034" cy="2757049"/>
             <wp:effectExtent l="0" t="0" r="3175" b="0"/>
-            <wp:docPr id="6" name="Picture 6" descr="Graphical user interface, text, application, email&#10;&#10;Description automatically generated"/>
+            <wp:docPr id="17" name="Picture 17" descr="Graphical user interface, text, application&#10;&#10;Description automatically generated"/>
             <wp:cNvGraphicFramePr>
               <a:graphicFrameLocks xmlns:a="http://schemas.openxmlformats.org/drawingml/2006/main" noChangeAspect="1"/>
             </wp:cNvGraphicFramePr>
@@ -1211,7 +1204,7 @@
               <a:graphicData uri="http://schemas.openxmlformats.org/drawingml/2006/picture">
                 <pic:pic xmlns:pic="http://schemas.openxmlformats.org/drawingml/2006/picture">
                   <pic:nvPicPr>
-                    <pic:cNvPr id="6" name="Picture 6" descr="Graphical user interface, text, application, email&#10;&#10;Description automatically generated"/>
+                    <pic:cNvPr id="17" name="Picture 17" descr="Graphical user interface, text, application&#10;&#10;Description automatically generated"/>
                     <pic:cNvPicPr/>
                   </pic:nvPicPr>
                   <pic:blipFill>
@@ -1223,7 +1216,7 @@
                   <pic:spPr>
                     <a:xfrm>
                       <a:off x="0" y="0"/>
-                      <a:ext cx="3505565" cy="2951492"/>
+                      <a:ext cx="2973823" cy="2773640"/>
                     </a:xfrm>
                     <a:prstGeom prst="rect">
                       <a:avLst/>
@@ -1270,13 +1263,14 @@
       </w:pPr>
       <w:r>
         <w:rPr>
-          <w:noProof/>
-        </w:rPr>
+          <w:b/>
+        </w:rPr>
+        <w:lastRenderedPageBreak/>
         <w:drawing>
-          <wp:inline distT="0" distB="0" distL="0" distR="0" wp14:anchorId="371691BD" wp14:editId="51B81E0A">
-            <wp:extent cx="4918841" cy="1366870"/>
-            <wp:effectExtent l="0" t="0" r="0" b="5080"/>
-            <wp:docPr id="8" name="Picture 8" descr="Graphical user interface, application&#10;&#10;Description automatically generated"/>
+          <wp:inline distT="0" distB="0" distL="0" distR="0" wp14:anchorId="35B7ABEF" wp14:editId="50CC7A76">
+            <wp:extent cx="3846786" cy="1812620"/>
+            <wp:effectExtent l="0" t="0" r="1905" b="3810"/>
+            <wp:docPr id="19" name="Picture 19" descr="Graphical user interface, text, application, chat or text message&#10;&#10;Description automatically generated"/>
             <wp:cNvGraphicFramePr>
               <a:graphicFrameLocks xmlns:a="http://schemas.openxmlformats.org/drawingml/2006/main" noChangeAspect="1"/>
             </wp:cNvGraphicFramePr>
@@ -1284,7 +1278,7 @@
               <a:graphicData uri="http://schemas.openxmlformats.org/drawingml/2006/picture">
                 <pic:pic xmlns:pic="http://schemas.openxmlformats.org/drawingml/2006/picture">
                   <pic:nvPicPr>
-                    <pic:cNvPr id="4" name="Picture 4" descr="Graphical user interface, application&#10;&#10;Description automatically generated"/>
+                    <pic:cNvPr id="19" name="Picture 19" descr="Graphical user interface, text, application, chat or text message&#10;&#10;Description automatically generated"/>
                     <pic:cNvPicPr/>
                   </pic:nvPicPr>
                   <pic:blipFill>
@@ -1296,7 +1290,7 @@
                   <pic:spPr>
                     <a:xfrm>
                       <a:off x="0" y="0"/>
-                      <a:ext cx="4948015" cy="1374977"/>
+                      <a:ext cx="3863661" cy="1820571"/>
                     </a:xfrm>
                     <a:prstGeom prst="rect">
                       <a:avLst/>
@@ -1312,7 +1306,6 @@
     <w:p/>
     <w:p>
       <w:r>
-        <w:lastRenderedPageBreak/>
         <w:t>9</w:t>
       </w:r>
       <w:r>
@@ -1391,13 +1384,8 @@
       <w:r>
         <w:t xml:space="preserve"> </w:t>
       </w:r>
-      <w:proofErr w:type="gramStart"/>
-      <w:r>
-        <w:t>( After</w:t>
-      </w:r>
-      <w:proofErr w:type="gramEnd"/>
-      <w:r>
-        <w:t xml:space="preserve"> the system starts, </w:t>
+      <w:r>
+        <w:t xml:space="preserve">( After the system starts, </w:t>
       </w:r>
       <w:proofErr w:type="spellStart"/>
       <w:r>
@@ -1508,6 +1496,7 @@
     </w:p>
     <w:p>
       <w:r>
+        <w:lastRenderedPageBreak/>
         <w:t>10.    If you get a warning dialog that pops up like the one below, it is due to a missing shared directory.  (You can see that if you click the Details – not required.)  This is not important for using the VM and you can just click OK to proceed and ignore the warning.</w:t>
       </w:r>
     </w:p>
@@ -1518,7 +1507,6 @@
           <w:noProof/>
           <w:color w:val="000000"/>
         </w:rPr>
-        <w:lastRenderedPageBreak/>
         <w:drawing>
           <wp:inline distT="0" distB="0" distL="0" distR="0" wp14:anchorId="2689A485" wp14:editId="42F03CAB">
             <wp:extent cx="2486025" cy="1866900"/>
@@ -1647,6 +1635,7 @@
     </w:p>
     <w:p>
       <w:r>
+        <w:lastRenderedPageBreak/>
         <w:t>13</w:t>
       </w:r>
       <w:r>
@@ -1659,7 +1648,6 @@
     <w:p/>
     <w:p>
       <w:r>
-        <w:lastRenderedPageBreak/>
         <w:t>14</w:t>
       </w:r>
       <w:r>
@@ -1815,6 +1803,7 @@
         <w:rPr>
           <w:noProof/>
         </w:rPr>
+        <w:lastRenderedPageBreak/>
         <w:drawing>
           <wp:inline distT="0" distB="0" distL="0" distR="0" wp14:anchorId="047D7FD6" wp14:editId="5D9DE166">
             <wp:extent cx="2193139" cy="1655233"/>
@@ -1867,7 +1856,6 @@
     </w:p>
     <w:p>
       <w:r>
-        <w:lastRenderedPageBreak/>
         <w:tab/>
         <w:t xml:space="preserve">e. Click on the “Time zone” selection at the top and then find a city that is in the </w:t>
       </w:r>
@@ -2042,7 +2030,7 @@
 </file>
 
 <file path=word/endnotes.xml><?xml version="1.0" encoding="utf-8"?>
-<w:endnotes xmlns:wpc="http://schemas.microsoft.com/office/word/2010/wordprocessingCanvas" xmlns:cx="http://schemas.microsoft.com/office/drawing/2014/chartex" xmlns:cx1="http://schemas.microsoft.com/office/drawing/2015/9/8/chartex" xmlns:cx2="http://schemas.microsoft.com/office/drawing/2015/10/21/chartex" xmlns:cx3="http://schemas.microsoft.com/office/drawing/2016/5/9/chartex" xmlns:cx4="http://schemas.microsoft.com/office/drawing/2016/5/10/chartex" xmlns:cx5="http://schemas.microsoft.com/office/drawing/2016/5/11/chartex" xmlns:cx6="http://schemas.microsoft.com/office/drawing/2016/5/12/chartex" xmlns:cx7="http://schemas.microsoft.com/office/drawing/2016/5/13/chartex" xmlns:cx8="http://schemas.microsoft.com/office/drawing/2016/5/14/chartex" xmlns:mc="http://schemas.openxmlformats.org/markup-compatibility/2006" xmlns:aink="http://schemas.microsoft.com/office/drawing/2016/ink" xmlns:am3d="http://schemas.microsoft.com/office/drawing/2017/model3d" xmlns:o="urn:schemas-microsoft-com:office:office" xmlns:r="http://schemas.openxmlformats.org/officeDocument/2006/relationships" xmlns:m="http://schemas.openxmlformats.org/officeDocument/2006/math" xmlns:v="urn:schemas-microsoft-com:vml" xmlns:wp14="http://schemas.microsoft.com/office/word/2010/wordprocessingDrawing" xmlns:wp="http://schemas.openxmlformats.org/drawingml/2006/wordprocessingDrawing" xmlns:w10="urn:schemas-microsoft-com:office:word" xmlns:w="http://schemas.openxmlformats.org/wordprocessingml/2006/main" xmlns:w14="http://schemas.microsoft.com/office/word/2010/wordml" xmlns:w15="http://schemas.microsoft.com/office/word/2012/wordml" xmlns:w16cex="http://schemas.microsoft.com/office/word/2018/wordml/cex" xmlns:w16cid="http://schemas.microsoft.com/office/word/2016/wordml/cid" xmlns:w16="http://schemas.microsoft.com/office/word/2018/wordml" xmlns:w16se="http://schemas.microsoft.com/office/word/2015/wordml/symex" xmlns:wpg="http://schemas.microsoft.com/office/word/2010/wordprocessingGroup" xmlns:wpi="http://schemas.microsoft.com/office/word/2010/wordprocessingInk" xmlns:wne="http://schemas.microsoft.com/office/word/2006/wordml" xmlns:wps="http://schemas.microsoft.com/office/word/2010/wordprocessingShape" mc:Ignorable="w14 w15 w16se w16cid w16 w16cex wp14">
+<w:endnotes xmlns:wpc="http://schemas.microsoft.com/office/word/2010/wordprocessingCanvas" xmlns:cx="http://schemas.microsoft.com/office/drawing/2014/chartex" xmlns:cx1="http://schemas.microsoft.com/office/drawing/2015/9/8/chartex" xmlns:cx2="http://schemas.microsoft.com/office/drawing/2015/10/21/chartex" xmlns:cx3="http://schemas.microsoft.com/office/drawing/2016/5/9/chartex" xmlns:cx4="http://schemas.microsoft.com/office/drawing/2016/5/10/chartex" xmlns:cx5="http://schemas.microsoft.com/office/drawing/2016/5/11/chartex" xmlns:cx6="http://schemas.microsoft.com/office/drawing/2016/5/12/chartex" xmlns:cx7="http://schemas.microsoft.com/office/drawing/2016/5/13/chartex" xmlns:cx8="http://schemas.microsoft.com/office/drawing/2016/5/14/chartex" xmlns:mc="http://schemas.openxmlformats.org/markup-compatibility/2006" xmlns:aink="http://schemas.microsoft.com/office/drawing/2016/ink" xmlns:am3d="http://schemas.microsoft.com/office/drawing/2017/model3d" xmlns:o="urn:schemas-microsoft-com:office:office" xmlns:oel="http://schemas.microsoft.com/office/2019/extlst" xmlns:r="http://schemas.openxmlformats.org/officeDocument/2006/relationships" xmlns:m="http://schemas.openxmlformats.org/officeDocument/2006/math" xmlns:v="urn:schemas-microsoft-com:vml" xmlns:wp14="http://schemas.microsoft.com/office/word/2010/wordprocessingDrawing" xmlns:wp="http://schemas.openxmlformats.org/drawingml/2006/wordprocessingDrawing" xmlns:w10="urn:schemas-microsoft-com:office:word" xmlns:w="http://schemas.openxmlformats.org/wordprocessingml/2006/main" xmlns:w14="http://schemas.microsoft.com/office/word/2010/wordml" xmlns:w15="http://schemas.microsoft.com/office/word/2012/wordml" xmlns:w16cex="http://schemas.microsoft.com/office/word/2018/wordml/cex" xmlns:w16cid="http://schemas.microsoft.com/office/word/2016/wordml/cid" xmlns:w16="http://schemas.microsoft.com/office/word/2018/wordml" xmlns:w16sdtdh="http://schemas.microsoft.com/office/word/2020/wordml/sdtdatahash" xmlns:w16se="http://schemas.microsoft.com/office/word/2015/wordml/symex" xmlns:wpg="http://schemas.microsoft.com/office/word/2010/wordprocessingGroup" xmlns:wpi="http://schemas.microsoft.com/office/word/2010/wordprocessingInk" xmlns:wne="http://schemas.microsoft.com/office/word/2006/wordml" xmlns:wps="http://schemas.microsoft.com/office/word/2010/wordprocessingShape" mc:Ignorable="w14 w15 w16se w16cid w16 w16cex w16sdtdh wp14">
   <w:endnote w:type="separator" w:id="-1">
     <w:p>
       <w:pPr>
@@ -2067,7 +2055,7 @@
 </file>
 
 <file path=word/footer1.xml><?xml version="1.0" encoding="utf-8"?>
-<w:ftr xmlns:wpc="http://schemas.microsoft.com/office/word/2010/wordprocessingCanvas" xmlns:cx="http://schemas.microsoft.com/office/drawing/2014/chartex" xmlns:cx1="http://schemas.microsoft.com/office/drawing/2015/9/8/chartex" xmlns:cx2="http://schemas.microsoft.com/office/drawing/2015/10/21/chartex" xmlns:cx3="http://schemas.microsoft.com/office/drawing/2016/5/9/chartex" xmlns:cx4="http://schemas.microsoft.com/office/drawing/2016/5/10/chartex" xmlns:cx5="http://schemas.microsoft.com/office/drawing/2016/5/11/chartex" xmlns:cx6="http://schemas.microsoft.com/office/drawing/2016/5/12/chartex" xmlns:cx7="http://schemas.microsoft.com/office/drawing/2016/5/13/chartex" xmlns:cx8="http://schemas.microsoft.com/office/drawing/2016/5/14/chartex" xmlns:mc="http://schemas.openxmlformats.org/markup-compatibility/2006" xmlns:aink="http://schemas.microsoft.com/office/drawing/2016/ink" xmlns:am3d="http://schemas.microsoft.com/office/drawing/2017/model3d" xmlns:o="urn:schemas-microsoft-com:office:office" xmlns:r="http://schemas.openxmlformats.org/officeDocument/2006/relationships" xmlns:m="http://schemas.openxmlformats.org/officeDocument/2006/math" xmlns:v="urn:schemas-microsoft-com:vml" xmlns:wp14="http://schemas.microsoft.com/office/word/2010/wordprocessingDrawing" xmlns:wp="http://schemas.openxmlformats.org/drawingml/2006/wordprocessingDrawing" xmlns:w10="urn:schemas-microsoft-com:office:word" xmlns:w="http://schemas.openxmlformats.org/wordprocessingml/2006/main" xmlns:w14="http://schemas.microsoft.com/office/word/2010/wordml" xmlns:w15="http://schemas.microsoft.com/office/word/2012/wordml" xmlns:w16cex="http://schemas.microsoft.com/office/word/2018/wordml/cex" xmlns:w16cid="http://schemas.microsoft.com/office/word/2016/wordml/cid" xmlns:w16="http://schemas.microsoft.com/office/word/2018/wordml" xmlns:w16se="http://schemas.microsoft.com/office/word/2015/wordml/symex" xmlns:wpg="http://schemas.microsoft.com/office/word/2010/wordprocessingGroup" xmlns:wpi="http://schemas.microsoft.com/office/word/2010/wordprocessingInk" xmlns:wne="http://schemas.microsoft.com/office/word/2006/wordml" xmlns:wps="http://schemas.microsoft.com/office/word/2010/wordprocessingShape" mc:Ignorable="w14 w15 w16se w16cid w16 w16cex wp14">
+<w:ftr xmlns:wpc="http://schemas.microsoft.com/office/word/2010/wordprocessingCanvas" xmlns:cx="http://schemas.microsoft.com/office/drawing/2014/chartex" xmlns:cx1="http://schemas.microsoft.com/office/drawing/2015/9/8/chartex" xmlns:cx2="http://schemas.microsoft.com/office/drawing/2015/10/21/chartex" xmlns:cx3="http://schemas.microsoft.com/office/drawing/2016/5/9/chartex" xmlns:cx4="http://schemas.microsoft.com/office/drawing/2016/5/10/chartex" xmlns:cx5="http://schemas.microsoft.com/office/drawing/2016/5/11/chartex" xmlns:cx6="http://schemas.microsoft.com/office/drawing/2016/5/12/chartex" xmlns:cx7="http://schemas.microsoft.com/office/drawing/2016/5/13/chartex" xmlns:cx8="http://schemas.microsoft.com/office/drawing/2016/5/14/chartex" xmlns:mc="http://schemas.openxmlformats.org/markup-compatibility/2006" xmlns:aink="http://schemas.microsoft.com/office/drawing/2016/ink" xmlns:am3d="http://schemas.microsoft.com/office/drawing/2017/model3d" xmlns:o="urn:schemas-microsoft-com:office:office" xmlns:oel="http://schemas.microsoft.com/office/2019/extlst" xmlns:r="http://schemas.openxmlformats.org/officeDocument/2006/relationships" xmlns:m="http://schemas.openxmlformats.org/officeDocument/2006/math" xmlns:v="urn:schemas-microsoft-com:vml" xmlns:wp14="http://schemas.microsoft.com/office/word/2010/wordprocessingDrawing" xmlns:wp="http://schemas.openxmlformats.org/drawingml/2006/wordprocessingDrawing" xmlns:w10="urn:schemas-microsoft-com:office:word" xmlns:w="http://schemas.openxmlformats.org/wordprocessingml/2006/main" xmlns:w14="http://schemas.microsoft.com/office/word/2010/wordml" xmlns:w15="http://schemas.microsoft.com/office/word/2012/wordml" xmlns:w16cex="http://schemas.microsoft.com/office/word/2018/wordml/cex" xmlns:w16cid="http://schemas.microsoft.com/office/word/2016/wordml/cid" xmlns:w16="http://schemas.microsoft.com/office/word/2018/wordml" xmlns:w16sdtdh="http://schemas.microsoft.com/office/word/2020/wordml/sdtdatahash" xmlns:w16se="http://schemas.microsoft.com/office/word/2015/wordml/symex" xmlns:wpg="http://schemas.microsoft.com/office/word/2010/wordprocessingGroup" xmlns:wpi="http://schemas.microsoft.com/office/word/2010/wordprocessingInk" xmlns:wne="http://schemas.microsoft.com/office/word/2006/wordml" xmlns:wps="http://schemas.microsoft.com/office/word/2010/wordprocessingShape" mc:Ignorable="w14 w15 w16se w16cid w16 w16cex w16sdtdh wp14">
   <w:p>
     <w:pPr>
       <w:pStyle w:val="Footer"/>
@@ -2323,7 +2311,7 @@
       <w:t>2</w:t>
     </w:r>
     <w:r>
-      <w:t>1</w:t>
+      <w:t>2</w:t>
     </w:r>
     <w:r>
       <w:t xml:space="preserve"> </w:t>
@@ -2342,7 +2330,7 @@
 </file>
 
 <file path=word/footnotes.xml><?xml version="1.0" encoding="utf-8"?>
-<w:footnotes xmlns:wpc="http://schemas.microsoft.com/office/word/2010/wordprocessingCanvas" xmlns:cx="http://schemas.microsoft.com/office/drawing/2014/chartex" xmlns:cx1="http://schemas.microsoft.com/office/drawing/2015/9/8/chartex" xmlns:cx2="http://schemas.microsoft.com/office/drawing/2015/10/21/chartex" xmlns:cx3="http://schemas.microsoft.com/office/drawing/2016/5/9/chartex" xmlns:cx4="http://schemas.microsoft.com/office/drawing/2016/5/10/chartex" xmlns:cx5="http://schemas.microsoft.com/office/drawing/2016/5/11/chartex" xmlns:cx6="http://schemas.microsoft.com/office/drawing/2016/5/12/chartex" xmlns:cx7="http://schemas.microsoft.com/office/drawing/2016/5/13/chartex" xmlns:cx8="http://schemas.microsoft.com/office/drawing/2016/5/14/chartex" xmlns:mc="http://schemas.openxmlformats.org/markup-compatibility/2006" xmlns:aink="http://schemas.microsoft.com/office/drawing/2016/ink" xmlns:am3d="http://schemas.microsoft.com/office/drawing/2017/model3d" xmlns:o="urn:schemas-microsoft-com:office:office" xmlns:r="http://schemas.openxmlformats.org/officeDocument/2006/relationships" xmlns:m="http://schemas.openxmlformats.org/officeDocument/2006/math" xmlns:v="urn:schemas-microsoft-com:vml" xmlns:wp14="http://schemas.microsoft.com/office/word/2010/wordprocessingDrawing" xmlns:wp="http://schemas.openxmlformats.org/drawingml/2006/wordprocessingDrawing" xmlns:w10="urn:schemas-microsoft-com:office:word" xmlns:w="http://schemas.openxmlformats.org/wordprocessingml/2006/main" xmlns:w14="http://schemas.microsoft.com/office/word/2010/wordml" xmlns:w15="http://schemas.microsoft.com/office/word/2012/wordml" xmlns:w16cex="http://schemas.microsoft.com/office/word/2018/wordml/cex" xmlns:w16cid="http://schemas.microsoft.com/office/word/2016/wordml/cid" xmlns:w16="http://schemas.microsoft.com/office/word/2018/wordml" xmlns:w16se="http://schemas.microsoft.com/office/word/2015/wordml/symex" xmlns:wpg="http://schemas.microsoft.com/office/word/2010/wordprocessingGroup" xmlns:wpi="http://schemas.microsoft.com/office/word/2010/wordprocessingInk" xmlns:wne="http://schemas.microsoft.com/office/word/2006/wordml" xmlns:wps="http://schemas.microsoft.com/office/word/2010/wordprocessingShape" mc:Ignorable="w14 w15 w16se w16cid w16 w16cex wp14">
+<w:footnotes xmlns:wpc="http://schemas.microsoft.com/office/word/2010/wordprocessingCanvas" xmlns:cx="http://schemas.microsoft.com/office/drawing/2014/chartex" xmlns:cx1="http://schemas.microsoft.com/office/drawing/2015/9/8/chartex" xmlns:cx2="http://schemas.microsoft.com/office/drawing/2015/10/21/chartex" xmlns:cx3="http://schemas.microsoft.com/office/drawing/2016/5/9/chartex" xmlns:cx4="http://schemas.microsoft.com/office/drawing/2016/5/10/chartex" xmlns:cx5="http://schemas.microsoft.com/office/drawing/2016/5/11/chartex" xmlns:cx6="http://schemas.microsoft.com/office/drawing/2016/5/12/chartex" xmlns:cx7="http://schemas.microsoft.com/office/drawing/2016/5/13/chartex" xmlns:cx8="http://schemas.microsoft.com/office/drawing/2016/5/14/chartex" xmlns:mc="http://schemas.openxmlformats.org/markup-compatibility/2006" xmlns:aink="http://schemas.microsoft.com/office/drawing/2016/ink" xmlns:am3d="http://schemas.microsoft.com/office/drawing/2017/model3d" xmlns:o="urn:schemas-microsoft-com:office:office" xmlns:oel="http://schemas.microsoft.com/office/2019/extlst" xmlns:r="http://schemas.openxmlformats.org/officeDocument/2006/relationships" xmlns:m="http://schemas.openxmlformats.org/officeDocument/2006/math" xmlns:v="urn:schemas-microsoft-com:vml" xmlns:wp14="http://schemas.microsoft.com/office/word/2010/wordprocessingDrawing" xmlns:wp="http://schemas.openxmlformats.org/drawingml/2006/wordprocessingDrawing" xmlns:w10="urn:schemas-microsoft-com:office:word" xmlns:w="http://schemas.openxmlformats.org/wordprocessingml/2006/main" xmlns:w14="http://schemas.microsoft.com/office/word/2010/wordml" xmlns:w15="http://schemas.microsoft.com/office/word/2012/wordml" xmlns:w16cex="http://schemas.microsoft.com/office/word/2018/wordml/cex" xmlns:w16cid="http://schemas.microsoft.com/office/word/2016/wordml/cid" xmlns:w16="http://schemas.microsoft.com/office/word/2018/wordml" xmlns:w16sdtdh="http://schemas.microsoft.com/office/word/2020/wordml/sdtdatahash" xmlns:w16se="http://schemas.microsoft.com/office/word/2015/wordml/symex" xmlns:wpg="http://schemas.microsoft.com/office/word/2010/wordprocessingGroup" xmlns:wpi="http://schemas.microsoft.com/office/word/2010/wordprocessingInk" xmlns:wne="http://schemas.microsoft.com/office/word/2006/wordml" xmlns:wps="http://schemas.microsoft.com/office/word/2010/wordprocessingShape" mc:Ignorable="w14 w15 w16se w16cid w16 w16cex w16sdtdh wp14">
   <w:footnote w:type="separator" w:id="-1">
     <w:p>
       <w:pPr>
@@ -2367,7 +2355,7 @@
 </file>
 
 <file path=word/header1.xml><?xml version="1.0" encoding="utf-8"?>
-<w:hdr xmlns:wpc="http://schemas.microsoft.com/office/word/2010/wordprocessingCanvas" xmlns:cx="http://schemas.microsoft.com/office/drawing/2014/chartex" xmlns:cx1="http://schemas.microsoft.com/office/drawing/2015/9/8/chartex" xmlns:cx2="http://schemas.microsoft.com/office/drawing/2015/10/21/chartex" xmlns:cx3="http://schemas.microsoft.com/office/drawing/2016/5/9/chartex" xmlns:cx4="http://schemas.microsoft.com/office/drawing/2016/5/10/chartex" xmlns:cx5="http://schemas.microsoft.com/office/drawing/2016/5/11/chartex" xmlns:cx6="http://schemas.microsoft.com/office/drawing/2016/5/12/chartex" xmlns:cx7="http://schemas.microsoft.com/office/drawing/2016/5/13/chartex" xmlns:cx8="http://schemas.microsoft.com/office/drawing/2016/5/14/chartex" xmlns:mc="http://schemas.openxmlformats.org/markup-compatibility/2006" xmlns:aink="http://schemas.microsoft.com/office/drawing/2016/ink" xmlns:am3d="http://schemas.microsoft.com/office/drawing/2017/model3d" xmlns:o="urn:schemas-microsoft-com:office:office" xmlns:r="http://schemas.openxmlformats.org/officeDocument/2006/relationships" xmlns:m="http://schemas.openxmlformats.org/officeDocument/2006/math" xmlns:v="urn:schemas-microsoft-com:vml" xmlns:wp14="http://schemas.microsoft.com/office/word/2010/wordprocessingDrawing" xmlns:wp="http://schemas.openxmlformats.org/drawingml/2006/wordprocessingDrawing" xmlns:w10="urn:schemas-microsoft-com:office:word" xmlns:w="http://schemas.openxmlformats.org/wordprocessingml/2006/main" xmlns:w14="http://schemas.microsoft.com/office/word/2010/wordml" xmlns:w15="http://schemas.microsoft.com/office/word/2012/wordml" xmlns:w16cex="http://schemas.microsoft.com/office/word/2018/wordml/cex" xmlns:w16cid="http://schemas.microsoft.com/office/word/2016/wordml/cid" xmlns:w16="http://schemas.microsoft.com/office/word/2018/wordml" xmlns:w16se="http://schemas.microsoft.com/office/word/2015/wordml/symex" xmlns:wpg="http://schemas.microsoft.com/office/word/2010/wordprocessingGroup" xmlns:wpi="http://schemas.microsoft.com/office/word/2010/wordprocessingInk" xmlns:wne="http://schemas.microsoft.com/office/word/2006/wordml" xmlns:wps="http://schemas.microsoft.com/office/word/2010/wordprocessingShape" mc:Ignorable="w14 w15 w16se w16cid w16 w16cex wp14">
+<w:hdr xmlns:wpc="http://schemas.microsoft.com/office/word/2010/wordprocessingCanvas" xmlns:cx="http://schemas.microsoft.com/office/drawing/2014/chartex" xmlns:cx1="http://schemas.microsoft.com/office/drawing/2015/9/8/chartex" xmlns:cx2="http://schemas.microsoft.com/office/drawing/2015/10/21/chartex" xmlns:cx3="http://schemas.microsoft.com/office/drawing/2016/5/9/chartex" xmlns:cx4="http://schemas.microsoft.com/office/drawing/2016/5/10/chartex" xmlns:cx5="http://schemas.microsoft.com/office/drawing/2016/5/11/chartex" xmlns:cx6="http://schemas.microsoft.com/office/drawing/2016/5/12/chartex" xmlns:cx7="http://schemas.microsoft.com/office/drawing/2016/5/13/chartex" xmlns:cx8="http://schemas.microsoft.com/office/drawing/2016/5/14/chartex" xmlns:mc="http://schemas.openxmlformats.org/markup-compatibility/2006" xmlns:aink="http://schemas.microsoft.com/office/drawing/2016/ink" xmlns:am3d="http://schemas.microsoft.com/office/drawing/2017/model3d" xmlns:o="urn:schemas-microsoft-com:office:office" xmlns:oel="http://schemas.microsoft.com/office/2019/extlst" xmlns:r="http://schemas.openxmlformats.org/officeDocument/2006/relationships" xmlns:m="http://schemas.openxmlformats.org/officeDocument/2006/math" xmlns:v="urn:schemas-microsoft-com:vml" xmlns:wp14="http://schemas.microsoft.com/office/word/2010/wordprocessingDrawing" xmlns:wp="http://schemas.openxmlformats.org/drawingml/2006/wordprocessingDrawing" xmlns:w10="urn:schemas-microsoft-com:office:word" xmlns:w="http://schemas.openxmlformats.org/wordprocessingml/2006/main" xmlns:w14="http://schemas.microsoft.com/office/word/2010/wordml" xmlns:w15="http://schemas.microsoft.com/office/word/2012/wordml" xmlns:w16cex="http://schemas.microsoft.com/office/word/2018/wordml/cex" xmlns:w16cid="http://schemas.microsoft.com/office/word/2016/wordml/cid" xmlns:w16="http://schemas.microsoft.com/office/word/2018/wordml" xmlns:w16sdtdh="http://schemas.microsoft.com/office/word/2020/wordml/sdtdatahash" xmlns:w16se="http://schemas.microsoft.com/office/word/2015/wordml/symex" xmlns:wpg="http://schemas.microsoft.com/office/word/2010/wordprocessingGroup" xmlns:wpi="http://schemas.microsoft.com/office/word/2010/wordprocessingInk" xmlns:wne="http://schemas.microsoft.com/office/word/2006/wordml" xmlns:wps="http://schemas.microsoft.com/office/word/2010/wordprocessingShape" mc:Ignorable="w14 w15 w16se w16cid w16 w16cex w16sdtdh wp14">
   <w:sdt>
     <w:sdtPr>
       <w:id w:val="-1972513868"/>
@@ -2424,14 +2412,14 @@
                           </a:ln>
                           <a:extLst>
                             <a:ext uri="{909E8E84-426E-40dd-AFC4-6F175D3DCCD1}">
-                              <a14:hiddenFill xmlns:a14="http://schemas.microsoft.com/office/drawing/2010/main" xmlns:w="http://schemas.openxmlformats.org/wordprocessingml/2006/main" xmlns:w10="urn:schemas-microsoft-com:office:word" xmlns:v="urn:schemas-microsoft-com:vml" xmlns:o="urn:schemas-microsoft-com:office:office" xmlns:mv="urn:schemas-microsoft-com:mac:vml" xmlns:mo="http://schemas.microsoft.com/office/mac/office/2008/main" xmlns="">
+                              <a14:hiddenFill xmlns="" xmlns:mo="http://schemas.microsoft.com/office/mac/office/2008/main" xmlns:mv="urn:schemas-microsoft-com:mac:vml" xmlns:o="urn:schemas-microsoft-com:office:office" xmlns:v="urn:schemas-microsoft-com:vml" xmlns:w10="urn:schemas-microsoft-com:office:word" xmlns:w="http://schemas.openxmlformats.org/wordprocessingml/2006/main" xmlns:a14="http://schemas.microsoft.com/office/drawing/2010/main">
                                 <a:solidFill>
                                   <a:srgbClr val="FFFFFF"/>
                                 </a:solidFill>
                               </a14:hiddenFill>
                             </a:ext>
                             <a:ext uri="{91240B29-F687-4f45-9708-019B960494DF}">
-                              <a14:hiddenLine xmlns:a14="http://schemas.microsoft.com/office/drawing/2010/main" xmlns:w="http://schemas.openxmlformats.org/wordprocessingml/2006/main" xmlns:w10="urn:schemas-microsoft-com:office:word" xmlns:v="urn:schemas-microsoft-com:vml" xmlns:o="urn:schemas-microsoft-com:office:office" xmlns:mv="urn:schemas-microsoft-com:mac:vml" xmlns:mo="http://schemas.microsoft.com/office/mac/office/2008/main" xmlns="" w="9525">
+                              <a14:hiddenLine xmlns="" xmlns:mo="http://schemas.microsoft.com/office/mac/office/2008/main" xmlns:mv="urn:schemas-microsoft-com:mac:vml" xmlns:o="urn:schemas-microsoft-com:office:office" xmlns:v="urn:schemas-microsoft-com:vml" xmlns:w10="urn:schemas-microsoft-com:office:word" xmlns:w="http://schemas.openxmlformats.org/wordprocessingml/2006/main" xmlns:a14="http://schemas.microsoft.com/office/drawing/2010/main" w="9525">
                                 <a:solidFill>
                                   <a:srgbClr val="000000"/>
                                 </a:solidFill>
@@ -2579,7 +2567,7 @@
 </file>
 
 <file path=word/numbering.xml><?xml version="1.0" encoding="utf-8"?>
-<w:numbering xmlns:wpc="http://schemas.microsoft.com/office/word/2010/wordprocessingCanvas" xmlns:cx="http://schemas.microsoft.com/office/drawing/2014/chartex" xmlns:cx1="http://schemas.microsoft.com/office/drawing/2015/9/8/chartex" xmlns:cx2="http://schemas.microsoft.com/office/drawing/2015/10/21/chartex" xmlns:cx3="http://schemas.microsoft.com/office/drawing/2016/5/9/chartex" xmlns:cx4="http://schemas.microsoft.com/office/drawing/2016/5/10/chartex" xmlns:cx5="http://schemas.microsoft.com/office/drawing/2016/5/11/chartex" xmlns:cx6="http://schemas.microsoft.com/office/drawing/2016/5/12/chartex" xmlns:cx7="http://schemas.microsoft.com/office/drawing/2016/5/13/chartex" xmlns:cx8="http://schemas.microsoft.com/office/drawing/2016/5/14/chartex" xmlns:mc="http://schemas.openxmlformats.org/markup-compatibility/2006" xmlns:aink="http://schemas.microsoft.com/office/drawing/2016/ink" xmlns:am3d="http://schemas.microsoft.com/office/drawing/2017/model3d" xmlns:o="urn:schemas-microsoft-com:office:office" xmlns:r="http://schemas.openxmlformats.org/officeDocument/2006/relationships" xmlns:m="http://schemas.openxmlformats.org/officeDocument/2006/math" xmlns:v="urn:schemas-microsoft-com:vml" xmlns:wp14="http://schemas.microsoft.com/office/word/2010/wordprocessingDrawing" xmlns:wp="http://schemas.openxmlformats.org/drawingml/2006/wordprocessingDrawing" xmlns:w10="urn:schemas-microsoft-com:office:word" xmlns:w="http://schemas.openxmlformats.org/wordprocessingml/2006/main" xmlns:w14="http://schemas.microsoft.com/office/word/2010/wordml" xmlns:w15="http://schemas.microsoft.com/office/word/2012/wordml" xmlns:w16cex="http://schemas.microsoft.com/office/word/2018/wordml/cex" xmlns:w16cid="http://schemas.microsoft.com/office/word/2016/wordml/cid" xmlns:w16="http://schemas.microsoft.com/office/word/2018/wordml" xmlns:w16se="http://schemas.microsoft.com/office/word/2015/wordml/symex" xmlns:wpg="http://schemas.microsoft.com/office/word/2010/wordprocessingGroup" xmlns:wpi="http://schemas.microsoft.com/office/word/2010/wordprocessingInk" xmlns:wne="http://schemas.microsoft.com/office/word/2006/wordml" xmlns:wps="http://schemas.microsoft.com/office/word/2010/wordprocessingShape" mc:Ignorable="w14 w15 w16se w16cid w16 w16cex wp14">
+<w:numbering xmlns:wpc="http://schemas.microsoft.com/office/word/2010/wordprocessingCanvas" xmlns:cx="http://schemas.microsoft.com/office/drawing/2014/chartex" xmlns:cx1="http://schemas.microsoft.com/office/drawing/2015/9/8/chartex" xmlns:cx2="http://schemas.microsoft.com/office/drawing/2015/10/21/chartex" xmlns:cx3="http://schemas.microsoft.com/office/drawing/2016/5/9/chartex" xmlns:cx4="http://schemas.microsoft.com/office/drawing/2016/5/10/chartex" xmlns:cx5="http://schemas.microsoft.com/office/drawing/2016/5/11/chartex" xmlns:cx6="http://schemas.microsoft.com/office/drawing/2016/5/12/chartex" xmlns:cx7="http://schemas.microsoft.com/office/drawing/2016/5/13/chartex" xmlns:cx8="http://schemas.microsoft.com/office/drawing/2016/5/14/chartex" xmlns:mc="http://schemas.openxmlformats.org/markup-compatibility/2006" xmlns:aink="http://schemas.microsoft.com/office/drawing/2016/ink" xmlns:am3d="http://schemas.microsoft.com/office/drawing/2017/model3d" xmlns:o="urn:schemas-microsoft-com:office:office" xmlns:oel="http://schemas.microsoft.com/office/2019/extlst" xmlns:r="http://schemas.openxmlformats.org/officeDocument/2006/relationships" xmlns:m="http://schemas.openxmlformats.org/officeDocument/2006/math" xmlns:v="urn:schemas-microsoft-com:vml" xmlns:wp14="http://schemas.microsoft.com/office/word/2010/wordprocessingDrawing" xmlns:wp="http://schemas.openxmlformats.org/drawingml/2006/wordprocessingDrawing" xmlns:w10="urn:schemas-microsoft-com:office:word" xmlns:w="http://schemas.openxmlformats.org/wordprocessingml/2006/main" xmlns:w14="http://schemas.microsoft.com/office/word/2010/wordml" xmlns:w15="http://schemas.microsoft.com/office/word/2012/wordml" xmlns:w16cex="http://schemas.microsoft.com/office/word/2018/wordml/cex" xmlns:w16cid="http://schemas.microsoft.com/office/word/2016/wordml/cid" xmlns:w16="http://schemas.microsoft.com/office/word/2018/wordml" xmlns:w16sdtdh="http://schemas.microsoft.com/office/word/2020/wordml/sdtdatahash" xmlns:w16se="http://schemas.microsoft.com/office/word/2015/wordml/symex" xmlns:wpg="http://schemas.microsoft.com/office/word/2010/wordprocessingGroup" xmlns:wpi="http://schemas.microsoft.com/office/word/2010/wordprocessingInk" xmlns:wne="http://schemas.microsoft.com/office/word/2006/wordml" xmlns:wps="http://schemas.microsoft.com/office/word/2010/wordprocessingShape" mc:Ignorable="w14 w15 w16se w16cid w16 w16cex w16sdtdh wp14">
   <w:abstractNum w:abstractNumId="0" w15:restartNumberingAfterBreak="0">
     <w:nsid w:val="0E131EEB"/>
     <w:multiLevelType w:val="hybridMultilevel"/>
@@ -2693,14 +2681,14 @@
       </w:rPr>
     </w:lvl>
   </w:abstractNum>
-  <w:num w:numId="1">
+  <w:num w:numId="1" w16cid:durableId="1282034388">
     <w:abstractNumId w:val="0"/>
   </w:num>
 </w:numbering>
 </file>
 
 <file path=word/styles.xml><?xml version="1.0" encoding="utf-8"?>
-<w:styles xmlns:mc="http://schemas.openxmlformats.org/markup-compatibility/2006" xmlns:r="http://schemas.openxmlformats.org/officeDocument/2006/relationships" xmlns:w="http://schemas.openxmlformats.org/wordprocessingml/2006/main" xmlns:w14="http://schemas.microsoft.com/office/word/2010/wordml" xmlns:w15="http://schemas.microsoft.com/office/word/2012/wordml" xmlns:w16cex="http://schemas.microsoft.com/office/word/2018/wordml/cex" xmlns:w16cid="http://schemas.microsoft.com/office/word/2016/wordml/cid" xmlns:w16="http://schemas.microsoft.com/office/word/2018/wordml" xmlns:w16se="http://schemas.microsoft.com/office/word/2015/wordml/symex" mc:Ignorable="w14 w15 w16se w16cid w16 w16cex">
+<w:styles xmlns:mc="http://schemas.openxmlformats.org/markup-compatibility/2006" xmlns:r="http://schemas.openxmlformats.org/officeDocument/2006/relationships" xmlns:w="http://schemas.openxmlformats.org/wordprocessingml/2006/main" xmlns:w14="http://schemas.microsoft.com/office/word/2010/wordml" xmlns:w15="http://schemas.microsoft.com/office/word/2012/wordml" xmlns:w16cex="http://schemas.microsoft.com/office/word/2018/wordml/cex" xmlns:w16cid="http://schemas.microsoft.com/office/word/2016/wordml/cid" xmlns:w16="http://schemas.microsoft.com/office/word/2018/wordml" xmlns:w16sdtdh="http://schemas.microsoft.com/office/word/2020/wordml/sdtdatahash" xmlns:w16se="http://schemas.microsoft.com/office/word/2015/wordml/symex" mc:Ignorable="w14 w15 w16se w16cid w16 w16cex w16sdtdh">
   <w:docDefaults>
     <w:rPrDefault>
       <w:rPr>

</xml_diff>